<commit_message>
fixed language in pdf and docx
</commit_message>
<xml_diff>
--- a/resume.docx
+++ b/resume.docx
@@ -4,7 +4,7 @@
   <w:body>
     <w:p>
       <w:pPr>
-        <w:spacing w:line="240" w:lineRule="auto"/>
+        <w:spacing w:line="276" w:lineRule="auto"/>
         <w:jc w:val="center"/>
       </w:pPr>
       <w:r>
@@ -12,12 +12,12 @@
           <w:b/>
           <w:sz w:val="48"/>
         </w:rPr>
-        <w:t>Virgilio</w:t>
+        <w:t>Virgilio Madrid</w:t>
       </w:r>
     </w:p>
     <w:p>
       <w:pPr>
-        <w:spacing w:line="240" w:lineRule="auto"/>
+        <w:spacing w:line="276" w:lineRule="auto"/>
         <w:jc w:val="center"/>
       </w:pPr>
       <w:r>
@@ -32,7 +32,7 @@
         <w:pStyle w:val="Heading1"/>
       </w:pPr>
       <w:r>
-        <w:t>Professional Summary</w:t>
+        <w:t>Resumen Profesional</w:t>
       </w:r>
     </w:p>
     <w:p>
@@ -40,7 +40,7 @@
         <w:rPr>
           <w:sz w:val="22"/>
         </w:rPr>
-        <w:t>Profesional con experiencia en análisis de datos y automatización de procesos, logrando mejoras significativas en eficiencia y reducción de costos. Destacado en el uso de Python y SQL para optimizar operaciones empresariales.</w:t>
+        <w:t>Profesional en análisis de datos con experiencia en automatización de procesos y gestión de equipos grandes, logrando significativos ahorros presupuestarios y mejoras sostenibles utilizando Python y SQL.</w:t>
       </w:r>
     </w:p>
     <w:p>
@@ -48,7 +48,7 @@
         <w:pStyle w:val="Heading1"/>
       </w:pPr>
       <w:r>
-        <w:t>Work Experience</w:t>
+        <w:t>Experiencia Laboral</w:t>
       </w:r>
     </w:p>
     <w:p>
@@ -76,7 +76,7 @@
         <w:rPr>
           <w:sz w:val="22"/>
         </w:rPr>
-        <w:t>Implementó proyectos de ahorro de costos logrando ahorros presupuestarios de más del 5%.</w:t>
+        <w:t>Implementé proyectos de ahorro de costos, logrando ahorros de más del 5%.</w:t>
       </w:r>
     </w:p>
     <w:p>
@@ -87,7 +87,7 @@
         <w:rPr>
           <w:sz w:val="22"/>
         </w:rPr>
-        <w:t>Lideró un equipo de más de 40 personas.</w:t>
+        <w:t>Lideré un equipo de más de 40 personas en el departamento de mantenimiento industrial.</w:t>
       </w:r>
     </w:p>
     <w:p>
@@ -98,7 +98,7 @@
         <w:rPr>
           <w:sz w:val="22"/>
         </w:rPr>
-        <w:t>Automatizó la generación de reportes utilizando Python, Excel y Power BI.</w:t>
+        <w:t>Automatización de generación de reportes con Python, Excel y Power BI.</w:t>
       </w:r>
     </w:p>
     <w:p>
@@ -126,7 +126,7 @@
         <w:rPr>
           <w:sz w:val="22"/>
         </w:rPr>
-        <w:t>Redujo el tiempo de inactividad en más del 5% con modelos predictivos en Python.</w:t>
+        <w:t>Reduje el tiempo de inactividad en más del 5% optimizando planes de mantenimiento.</w:t>
       </w:r>
     </w:p>
     <w:p>
@@ -137,7 +137,7 @@
         <w:rPr>
           <w:sz w:val="22"/>
         </w:rPr>
-        <w:t>Optimizó los inventarios de repuestos utilizando herramientas estadísticas.</w:t>
+        <w:t>Optimicé inventarios de repuestos usando herramientas estadísticas, reduciendo niveles de inventario.</w:t>
       </w:r>
     </w:p>
     <w:p>
@@ -165,7 +165,7 @@
         <w:rPr>
           <w:sz w:val="22"/>
         </w:rPr>
-        <w:t>Implementó procesos de automatización en múltiples departamentos.</w:t>
+        <w:t>Implementé procesos de automatización, reduciendo el tiempo de generación de reportes en un 90%.</w:t>
       </w:r>
     </w:p>
     <w:p>
@@ -176,7 +176,7 @@
         <w:rPr>
           <w:sz w:val="22"/>
         </w:rPr>
-        <w:t>Redujo el tiempo dedicado a la generación de informes en más del 90%.</w:t>
+        <w:t>Promoví y apliqué mejores prácticas en la gestión de datos.</w:t>
       </w:r>
     </w:p>
     <w:p>
@@ -184,7 +184,7 @@
         <w:pStyle w:val="Heading1"/>
       </w:pPr>
       <w:r>
-        <w:t>Education</w:t>
+        <w:t>Educación</w:t>
       </w:r>
     </w:p>
     <w:p>
@@ -205,14 +205,11 @@
       </w:r>
     </w:p>
     <w:p>
-      <w:pPr>
-        <w:pStyle w:val="ListBullet"/>
-      </w:pPr>
       <w:r>
         <w:rPr>
           <w:sz w:val="22"/>
         </w:rPr>
-        <w:t>Redes Neuronales, NLP, OCR, Python, Machine Learning, SQL</w:t>
+        <w:t>Redes Neuronales, NLP, Python, SQL</w:t>
       </w:r>
     </w:p>
     <w:p>
@@ -233,14 +230,11 @@
       </w:r>
     </w:p>
     <w:p>
-      <w:pPr>
-        <w:pStyle w:val="ListBullet"/>
-      </w:pPr>
       <w:r>
         <w:rPr>
           <w:sz w:val="22"/>
         </w:rPr>
-        <w:t>Estadísticas, Liderazgo, Gestión de Personal, Análisis de Riesgos</w:t>
+        <w:t>Estadísticas, Liderazgo, Gestión de Personal</w:t>
       </w:r>
     </w:p>
     <w:p>
@@ -249,7 +243,7 @@
           <w:b/>
           <w:sz w:val="24"/>
         </w:rPr>
-        <w:t>Ingeniería Mecatrónica</w:t>
+        <w:t>Ingeniería en Mecatrónica</w:t>
       </w:r>
     </w:p>
     <w:p>
@@ -261,14 +255,11 @@
       </w:r>
     </w:p>
     <w:p>
-      <w:pPr>
-        <w:pStyle w:val="ListBullet"/>
-      </w:pPr>
       <w:r>
         <w:rPr>
           <w:sz w:val="22"/>
         </w:rPr>
-        <w:t>Automatización de Procesos, C++, Excel, AutoCAD, SolidWorks, Siemens</w:t>
+        <w:t>Automatización de Procesos, C++, Excel</w:t>
       </w:r>
     </w:p>
     <w:p>
@@ -276,7 +267,58 @@
         <w:pStyle w:val="Heading1"/>
       </w:pPr>
       <w:r>
-        <w:t>Skills</w:t>
+        <w:t>Habilidades</w:t>
+      </w:r>
+    </w:p>
+    <w:p>
+      <w:r>
+        <w:rPr>
+          <w:b/>
+          <w:sz w:val="24"/>
+        </w:rPr>
+        <w:t>Análisis de Datos</w:t>
+      </w:r>
+    </w:p>
+    <w:p>
+      <w:r>
+        <w:rPr>
+          <w:sz w:val="22"/>
+        </w:rPr>
+        <w:t>Python, SQL, Machine Learning</w:t>
+      </w:r>
+    </w:p>
+    <w:p>
+      <w:r>
+        <w:rPr>
+          <w:b/>
+          <w:sz w:val="24"/>
+        </w:rPr>
+        <w:t>Gestión de Datos</w:t>
+      </w:r>
+    </w:p>
+    <w:p>
+      <w:r>
+        <w:rPr>
+          <w:sz w:val="22"/>
+        </w:rPr>
+        <w:t>Excel, SQL, SAP</w:t>
+      </w:r>
+    </w:p>
+    <w:p>
+      <w:r>
+        <w:rPr>
+          <w:b/>
+          <w:sz w:val="24"/>
+        </w:rPr>
+        <w:t>Herramientas de Visualización</w:t>
+      </w:r>
+    </w:p>
+    <w:p>
+      <w:r>
+        <w:rPr>
+          <w:sz w:val="22"/>
+        </w:rPr>
+        <w:t>Power BI, Tableau, Looker</w:t>
       </w:r>
     </w:p>
     <w:p>
@@ -293,80 +335,12 @@
         <w:rPr>
           <w:sz w:val="22"/>
         </w:rPr>
-        <w:t>Español (Nativo), Inglés (C1)</w:t>
-      </w:r>
-    </w:p>
-    <w:p>
-      <w:r>
-        <w:rPr>
-          <w:b/>
-          <w:sz w:val="24"/>
-        </w:rPr>
-        <w:t>Gestión de Datos</w:t>
-      </w:r>
-    </w:p>
-    <w:p>
-      <w:r>
-        <w:rPr>
-          <w:sz w:val="22"/>
-        </w:rPr>
-        <w:t>Google Sheets, Excel, SQL, SAP</w:t>
-      </w:r>
-    </w:p>
-    <w:p>
-      <w:r>
-        <w:rPr>
-          <w:b/>
-          <w:sz w:val="24"/>
-        </w:rPr>
-        <w:t>Automatización de Flujos de Trabajo</w:t>
-      </w:r>
-    </w:p>
-    <w:p>
-      <w:r>
-        <w:rPr>
-          <w:sz w:val="22"/>
-        </w:rPr>
-        <w:t>Make, Zapier, Microsoft Power Automate, Excel con Visual Basic</w:t>
-      </w:r>
-    </w:p>
-    <w:p>
-      <w:r>
-        <w:rPr>
-          <w:b/>
-          <w:sz w:val="24"/>
-        </w:rPr>
-        <w:t>Ciencia de Datos</w:t>
-      </w:r>
-    </w:p>
-    <w:p>
-      <w:r>
-        <w:rPr>
-          <w:sz w:val="22"/>
-        </w:rPr>
-        <w:t>Python, SQL, Machine Learning, MLflow</w:t>
-      </w:r>
-    </w:p>
-    <w:p>
-      <w:r>
-        <w:rPr>
-          <w:b/>
-          <w:sz w:val="24"/>
-        </w:rPr>
-        <w:t>Generación de Informes</w:t>
-      </w:r>
-    </w:p>
-    <w:p>
-      <w:r>
-        <w:rPr>
-          <w:sz w:val="22"/>
-        </w:rPr>
-        <w:t>Power BI, Tableau, Looker, Python (Matplotlib, Plotly, Seaborn, Dash)</w:t>
+        <w:t>Español (nativo), Inglés (C1)</w:t>
       </w:r>
     </w:p>
     <w:sectPr>
       <w:pgSz w:w="12240" w:h="15840"/>
-      <w:pgMar w:top="432" w:right="432" w:bottom="432" w:left="432" w:header="720" w:footer="720" w:gutter="0"/>
+      <w:pgMar w:top="720" w:right="720" w:bottom="720" w:left="720" w:header="720" w:footer="720" w:gutter="0"/>
       <w:cols w:space="720"/>
       <w:docGrid w:linePitch="360"/>
     </w:sectPr>

</xml_diff>